<commit_message>
4 - Triangle Transformation
</commit_message>
<xml_diff>
--- a/Shared/opengl_full_tutorial.docx
+++ b/Shared/opengl_full_tutorial.docx
@@ -13802,6 +13802,22 @@
       </w:pPr>
       <w:proofErr w:type="spellStart"/>
       <w:r>
+        <w:t>Translation</w:t>
+      </w:r>
+      <w:proofErr w:type="spellEnd"/>
+      <w:r>
+        <w:t xml:space="preserve"> </w:t>
+      </w:r>
+      <w:proofErr w:type="spellStart"/>
+      <w:r>
+        <w:t>and</w:t>
+      </w:r>
+      <w:proofErr w:type="spellEnd"/>
+      <w:r>
+        <w:t xml:space="preserve"> </w:t>
+      </w:r>
+      <w:proofErr w:type="spellStart"/>
+      <w:r>
         <w:t>Perspective</w:t>
       </w:r>
       <w:proofErr w:type="spellEnd"/>
@@ -32988,10 +33004,12 @@
           <w:bCs/>
         </w:rPr>
       </w:pPr>
+      <w:proofErr w:type="spellStart"/>
       <w:proofErr w:type="gramStart"/>
       <w:r>
-        <w:t>in</w:t>
-      </w:r>
+        <w:t>uniform</w:t>
+      </w:r>
+      <w:proofErr w:type="spellEnd"/>
       <w:proofErr w:type="gramEnd"/>
     </w:p>
     <w:p>
@@ -33007,6 +33025,128 @@
         </w:rPr>
       </w:pPr>
       <w:proofErr w:type="spellStart"/>
+      <w:proofErr w:type="gramStart"/>
+      <w:r>
+        <w:t>const</w:t>
+      </w:r>
+      <w:proofErr w:type="spellEnd"/>
+      <w:proofErr w:type="gramEnd"/>
+      <w:r>
+        <w:t xml:space="preserve"> </w:t>
+      </w:r>
+      <w:proofErr w:type="spellStart"/>
+      <w:r>
+        <w:t>value</w:t>
+      </w:r>
+      <w:proofErr w:type="spellEnd"/>
+      <w:r>
+        <w:t xml:space="preserve"> </w:t>
+      </w:r>
+      <w:proofErr w:type="spellStart"/>
+      <w:r>
+        <w:t>that</w:t>
+      </w:r>
+      <w:proofErr w:type="spellEnd"/>
+      <w:r>
+        <w:t xml:space="preserve"> </w:t>
+      </w:r>
+      <w:proofErr w:type="spellStart"/>
+      <w:r>
+        <w:t>s</w:t>
+      </w:r>
+      <w:r>
+        <w:t>tays</w:t>
+      </w:r>
+      <w:proofErr w:type="spellEnd"/>
+      <w:r>
+        <w:t xml:space="preserve"> </w:t>
+      </w:r>
+      <w:proofErr w:type="spellStart"/>
+      <w:r>
+        <w:t>for</w:t>
+      </w:r>
+      <w:proofErr w:type="spellEnd"/>
+      <w:r>
+        <w:t xml:space="preserve"> </w:t>
+      </w:r>
+      <w:r>
+        <w:t xml:space="preserve">a </w:t>
+      </w:r>
+      <w:proofErr w:type="spellStart"/>
+      <w:r>
+        <w:t>draw</w:t>
+      </w:r>
+      <w:proofErr w:type="spellEnd"/>
+      <w:r>
+        <w:t xml:space="preserve"> </w:t>
+      </w:r>
+      <w:proofErr w:type="spellStart"/>
+      <w:r>
+        <w:t>call</w:t>
+      </w:r>
+      <w:proofErr w:type="spellEnd"/>
+      <w:r>
+        <w:t xml:space="preserve"> </w:t>
+      </w:r>
+      <w:r>
+        <w:t xml:space="preserve">sent </w:t>
+      </w:r>
+      <w:proofErr w:type="spellStart"/>
+      <w:r>
+        <w:t>from</w:t>
+      </w:r>
+      <w:proofErr w:type="spellEnd"/>
+      <w:r>
+        <w:t xml:space="preserve"> </w:t>
+      </w:r>
+      <w:proofErr w:type="spellStart"/>
+      <w:r>
+        <w:t>your</w:t>
+      </w:r>
+      <w:proofErr w:type="spellEnd"/>
+      <w:r>
+        <w:t xml:space="preserve"> </w:t>
+      </w:r>
+      <w:proofErr w:type="spellStart"/>
+      <w:r>
+        <w:t>application</w:t>
+      </w:r>
+      <w:proofErr w:type="spellEnd"/>
+      <w:r>
+        <w:t xml:space="preserve">. </w:t>
+      </w:r>
+    </w:p>
+    <w:p>
+      <w:pPr>
+        <w:pStyle w:val="ListParagraph"/>
+        <w:numPr>
+          <w:ilvl w:val="2"/>
+          <w:numId w:val="28"/>
+        </w:numPr>
+        <w:rPr>
+          <w:b/>
+          <w:bCs/>
+        </w:rPr>
+      </w:pPr>
+      <w:proofErr w:type="gramStart"/>
+      <w:r>
+        <w:t>in</w:t>
+      </w:r>
+      <w:proofErr w:type="gramEnd"/>
+    </w:p>
+    <w:p>
+      <w:pPr>
+        <w:pStyle w:val="ListParagraph"/>
+        <w:numPr>
+          <w:ilvl w:val="3"/>
+          <w:numId w:val="28"/>
+        </w:numPr>
+        <w:rPr>
+          <w:b/>
+          <w:bCs/>
+        </w:rPr>
+      </w:pPr>
+      <w:proofErr w:type="spellStart"/>
       <w:r>
         <w:t>The</w:t>
       </w:r>
@@ -33027,25 +33167,6 @@
         <w:t>value</w:t>
       </w:r>
       <w:proofErr w:type="spellEnd"/>
-      <w:r>
-        <w:t xml:space="preserve"> </w:t>
-      </w:r>
-      <w:proofErr w:type="spellStart"/>
-      <w:r>
-        <w:t>coming</w:t>
-      </w:r>
-      <w:proofErr w:type="spellEnd"/>
-      <w:r>
-        <w:t xml:space="preserve"> </w:t>
-      </w:r>
-      <w:proofErr w:type="spellStart"/>
-      <w:r>
-        <w:t>from</w:t>
-      </w:r>
-      <w:proofErr w:type="spellEnd"/>
-      <w:r>
-        <w:t xml:space="preserve"> VRAM</w:t>
-      </w:r>
       <w:r>
         <w:t>.</w:t>
       </w:r>
@@ -33124,6 +33245,7 @@
       <w:proofErr w:type="spellStart"/>
       <w:proofErr w:type="gramStart"/>
       <w:r>
+        <w:lastRenderedPageBreak/>
         <w:t>out</w:t>
       </w:r>
       <w:proofErr w:type="spellEnd"/>
@@ -33163,25 +33285,6 @@
       </w:r>
       <w:proofErr w:type="spellEnd"/>
       <w:r>
-        <w:t xml:space="preserve"> </w:t>
-      </w:r>
-      <w:proofErr w:type="spellStart"/>
-      <w:r>
-        <w:t>going</w:t>
-      </w:r>
-      <w:proofErr w:type="spellEnd"/>
-      <w:r>
-        <w:t xml:space="preserve"> </w:t>
-      </w:r>
-      <w:proofErr w:type="spellStart"/>
-      <w:r>
-        <w:t>to</w:t>
-      </w:r>
-      <w:proofErr w:type="spellEnd"/>
-      <w:r>
-        <w:t xml:space="preserve"> VRAM</w:t>
-      </w:r>
-      <w:r>
         <w:t>.</w:t>
       </w:r>
     </w:p>
@@ -33199,7 +33302,6 @@
       </w:pPr>
       <w:proofErr w:type="spellStart"/>
       <w:r>
-        <w:lastRenderedPageBreak/>
         <w:t>E</w:t>
       </w:r>
       <w:r>
@@ -33298,79 +33400,6 @@
       <w:proofErr w:type="spellEnd"/>
       <w:r>
         <w:t>.</w:t>
-      </w:r>
-    </w:p>
-    <w:p>
-      <w:pPr>
-        <w:pStyle w:val="ListParagraph"/>
-        <w:numPr>
-          <w:ilvl w:val="2"/>
-          <w:numId w:val="28"/>
-        </w:numPr>
-        <w:rPr>
-          <w:b/>
-          <w:bCs/>
-        </w:rPr>
-      </w:pPr>
-      <w:proofErr w:type="spellStart"/>
-      <w:proofErr w:type="gramStart"/>
-      <w:r>
-        <w:t>uniform</w:t>
-      </w:r>
-      <w:proofErr w:type="spellEnd"/>
-      <w:proofErr w:type="gramEnd"/>
-    </w:p>
-    <w:p>
-      <w:pPr>
-        <w:pStyle w:val="ListParagraph"/>
-        <w:numPr>
-          <w:ilvl w:val="3"/>
-          <w:numId w:val="28"/>
-        </w:numPr>
-        <w:rPr>
-          <w:b/>
-          <w:bCs/>
-        </w:rPr>
-      </w:pPr>
-      <w:proofErr w:type="spellStart"/>
-      <w:r>
-        <w:t>Readonly</w:t>
-      </w:r>
-      <w:proofErr w:type="spellEnd"/>
-      <w:r>
-        <w:t xml:space="preserve"> </w:t>
-      </w:r>
-      <w:proofErr w:type="spellStart"/>
-      <w:r>
-        <w:t>value</w:t>
-      </w:r>
-      <w:proofErr w:type="spellEnd"/>
-      <w:r>
-        <w:t xml:space="preserve"> sent </w:t>
-      </w:r>
-      <w:proofErr w:type="spellStart"/>
-      <w:r>
-        <w:t>from</w:t>
-      </w:r>
-      <w:proofErr w:type="spellEnd"/>
-      <w:r>
-        <w:t xml:space="preserve"> </w:t>
-      </w:r>
-      <w:proofErr w:type="spellStart"/>
-      <w:r>
-        <w:t>your</w:t>
-      </w:r>
-      <w:proofErr w:type="spellEnd"/>
-      <w:r>
-        <w:t xml:space="preserve"> </w:t>
-      </w:r>
-      <w:proofErr w:type="spellStart"/>
-      <w:r>
-        <w:t>application</w:t>
-      </w:r>
-      <w:proofErr w:type="spellEnd"/>
-      <w:r>
-        <w:t xml:space="preserve">. </w:t>
       </w:r>
     </w:p>
     <w:p>
@@ -38501,32 +38530,7 @@
       </w:pPr>
       <w:proofErr w:type="spellStart"/>
       <w:r>
-        <w:t>Uniform</w:t>
-      </w:r>
-      <w:proofErr w:type="spellEnd"/>
-      <w:r>
-        <w:t xml:space="preserve"> </w:t>
-      </w:r>
-      <w:r>
-        <w:t>B</w:t>
-      </w:r>
-      <w:r>
-        <w:t xml:space="preserve">asic </w:t>
-      </w:r>
-      <w:proofErr w:type="spellStart"/>
-      <w:r>
-        <w:t>T</w:t>
-      </w:r>
-      <w:r>
-        <w:t>ypes</w:t>
-      </w:r>
-      <w:proofErr w:type="spellEnd"/>
-      <w:r>
-        <w:t xml:space="preserve"> can be </w:t>
-      </w:r>
-      <w:proofErr w:type="spellStart"/>
-      <w:r>
-        <w:t>initialized</w:t>
+        <w:t>Happens</w:t>
       </w:r>
       <w:proofErr w:type="spellEnd"/>
       <w:r>
@@ -38559,6 +38563,14 @@
       <w:proofErr w:type="spellStart"/>
       <w:r>
         <w:t>compiled</w:t>
+      </w:r>
+      <w:proofErr w:type="spellEnd"/>
+      <w:r>
+        <w:t>/</w:t>
+      </w:r>
+      <w:proofErr w:type="spellStart"/>
+      <w:r>
+        <w:t>used</w:t>
       </w:r>
       <w:proofErr w:type="spellEnd"/>
       <w:r>
@@ -40218,6 +40230,271 @@
     </w:p>
     <w:p>
       <w:pPr>
+        <w:pStyle w:val="ListParagraph"/>
+        <w:numPr>
+          <w:ilvl w:val="0"/>
+          <w:numId w:val="45"/>
+        </w:numPr>
+      </w:pPr>
+      <w:r>
+        <w:t>Mesh</w:t>
+      </w:r>
+      <w:r>
+        <w:t>/Model</w:t>
+      </w:r>
+    </w:p>
+    <w:p>
+      <w:pPr>
+        <w:pStyle w:val="ListParagraph"/>
+        <w:numPr>
+          <w:ilvl w:val="1"/>
+          <w:numId w:val="45"/>
+        </w:numPr>
+      </w:pPr>
+      <w:r>
+        <w:t xml:space="preserve">A </w:t>
+      </w:r>
+      <w:proofErr w:type="spellStart"/>
+      <w:r>
+        <w:t>list</w:t>
+      </w:r>
+      <w:proofErr w:type="spellEnd"/>
+      <w:r>
+        <w:t xml:space="preserve"> of </w:t>
+      </w:r>
+      <w:proofErr w:type="spellStart"/>
+      <w:r>
+        <w:t>Vertex</w:t>
+      </w:r>
+      <w:proofErr w:type="spellEnd"/>
+      <w:r>
+        <w:t xml:space="preserve"> </w:t>
+      </w:r>
+      <w:proofErr w:type="spellStart"/>
+      <w:r>
+        <w:t>that</w:t>
+      </w:r>
+      <w:proofErr w:type="spellEnd"/>
+      <w:r>
+        <w:t xml:space="preserve"> </w:t>
+      </w:r>
+      <w:proofErr w:type="spellStart"/>
+      <w:r>
+        <w:t>creates</w:t>
+      </w:r>
+      <w:proofErr w:type="spellEnd"/>
+      <w:r>
+        <w:t xml:space="preserve"> </w:t>
+      </w:r>
+      <w:proofErr w:type="spellStart"/>
+      <w:r>
+        <w:t>triangles</w:t>
+      </w:r>
+      <w:proofErr w:type="spellEnd"/>
+      <w:r>
+        <w:t>.</w:t>
+      </w:r>
+    </w:p>
+    <w:p>
+      <w:pPr>
+        <w:pStyle w:val="ListParagraph"/>
+        <w:numPr>
+          <w:ilvl w:val="0"/>
+          <w:numId w:val="45"/>
+        </w:numPr>
+      </w:pPr>
+      <w:proofErr w:type="spellStart"/>
+      <w:r>
+        <w:t>Movement</w:t>
+      </w:r>
+      <w:proofErr w:type="spellEnd"/>
+      <w:r>
+        <w:t xml:space="preserve"> of a model</w:t>
+      </w:r>
+    </w:p>
+    <w:p>
+      <w:pPr>
+        <w:pStyle w:val="ListParagraph"/>
+        <w:numPr>
+          <w:ilvl w:val="1"/>
+          <w:numId w:val="45"/>
+        </w:numPr>
+      </w:pPr>
+      <w:proofErr w:type="spellStart"/>
+      <w:r>
+        <w:t>Transla</w:t>
+      </w:r>
+      <w:r>
+        <w:t>tion</w:t>
+      </w:r>
+      <w:proofErr w:type="spellEnd"/>
+    </w:p>
+    <w:p>
+      <w:pPr>
+        <w:pStyle w:val="ListParagraph"/>
+        <w:numPr>
+          <w:ilvl w:val="2"/>
+          <w:numId w:val="45"/>
+        </w:numPr>
+      </w:pPr>
+      <w:proofErr w:type="spellStart"/>
+      <w:r>
+        <w:t>Movement</w:t>
+      </w:r>
+      <w:proofErr w:type="spellEnd"/>
+      <w:r>
+        <w:t>.</w:t>
+      </w:r>
+    </w:p>
+    <w:p>
+      <w:pPr>
+        <w:pStyle w:val="ListParagraph"/>
+        <w:numPr>
+          <w:ilvl w:val="2"/>
+          <w:numId w:val="45"/>
+        </w:numPr>
+      </w:pPr>
+      <w:proofErr w:type="gramStart"/>
+      <w:r>
+        <w:t>w</w:t>
+      </w:r>
+      <w:proofErr w:type="gramEnd"/>
+      <w:r>
+        <w:t xml:space="preserve"> Değeri</w:t>
+      </w:r>
+      <w:r>
+        <w:tab/>
+        <w:t>Yorum</w:t>
+      </w:r>
+    </w:p>
+    <w:p>
+      <w:pPr>
+        <w:pStyle w:val="ListParagraph"/>
+        <w:numPr>
+          <w:ilvl w:val="2"/>
+          <w:numId w:val="45"/>
+        </w:numPr>
+      </w:pPr>
+      <w:r>
+        <w:t>1.0</w:t>
+      </w:r>
+      <w:r>
+        <w:tab/>
+        <w:t>Pozisyon (yer değiştirir)</w:t>
+      </w:r>
+    </w:p>
+    <w:p>
+      <w:pPr>
+        <w:pStyle w:val="ListParagraph"/>
+        <w:numPr>
+          <w:ilvl w:val="2"/>
+          <w:numId w:val="45"/>
+        </w:numPr>
+      </w:pPr>
+      <w:r>
+        <w:t>0.0</w:t>
+      </w:r>
+      <w:r>
+        <w:tab/>
+        <w:t>Yön (</w:t>
+      </w:r>
+      <w:proofErr w:type="spellStart"/>
+      <w:r>
+        <w:t>translate</w:t>
+      </w:r>
+      <w:proofErr w:type="spellEnd"/>
+      <w:r>
+        <w:t xml:space="preserve"> etkilenmez)</w:t>
+      </w:r>
+    </w:p>
+    <w:p>
+      <w:pPr>
+        <w:pStyle w:val="ListParagraph"/>
+        <w:numPr>
+          <w:ilvl w:val="2"/>
+          <w:numId w:val="45"/>
+        </w:numPr>
+      </w:pPr>
+      <w:proofErr w:type="gramStart"/>
+      <w:r>
+        <w:t>w</w:t>
+      </w:r>
+      <w:proofErr w:type="gramEnd"/>
+      <w:r>
+        <w:t xml:space="preserve"> ≠ 0,1</w:t>
+      </w:r>
+      <w:r>
+        <w:tab/>
+        <w:t>Aynı noktayı farklı “ağırlıkla” ifade eder (projeksiyon sistemleri için önemlidir)</w:t>
+      </w:r>
+    </w:p>
+    <w:p>
+      <w:pPr>
+        <w:pStyle w:val="ListParagraph"/>
+        <w:numPr>
+          <w:ilvl w:val="1"/>
+          <w:numId w:val="45"/>
+        </w:numPr>
+      </w:pPr>
+      <w:proofErr w:type="spellStart"/>
+      <w:r>
+        <w:t>Rotation</w:t>
+      </w:r>
+      <w:proofErr w:type="spellEnd"/>
+    </w:p>
+    <w:p>
+      <w:pPr>
+        <w:pStyle w:val="ListParagraph"/>
+        <w:numPr>
+          <w:ilvl w:val="2"/>
+          <w:numId w:val="45"/>
+        </w:numPr>
+      </w:pPr>
+      <w:proofErr w:type="spellStart"/>
+      <w:r>
+        <w:t>Rotation</w:t>
+      </w:r>
+      <w:proofErr w:type="spellEnd"/>
+      <w:r>
+        <w:t>.</w:t>
+      </w:r>
+    </w:p>
+    <w:p>
+      <w:pPr>
+        <w:pStyle w:val="ListParagraph"/>
+        <w:numPr>
+          <w:ilvl w:val="1"/>
+          <w:numId w:val="45"/>
+        </w:numPr>
+      </w:pPr>
+      <w:proofErr w:type="spellStart"/>
+      <w:r>
+        <w:t>Scal</w:t>
+      </w:r>
+      <w:r>
+        <w:t>e</w:t>
+      </w:r>
+      <w:proofErr w:type="spellEnd"/>
+    </w:p>
+    <w:p>
+      <w:pPr>
+        <w:pStyle w:val="ListParagraph"/>
+        <w:numPr>
+          <w:ilvl w:val="2"/>
+          <w:numId w:val="45"/>
+        </w:numPr>
+      </w:pPr>
+      <w:proofErr w:type="spellStart"/>
+      <w:r>
+        <w:t>Scale</w:t>
+      </w:r>
+      <w:proofErr w:type="spellEnd"/>
+      <w:r>
+        <w:t>.</w:t>
+      </w:r>
+    </w:p>
+    <w:p>
+      <w:pPr>
         <w:pStyle w:val="Heading1"/>
       </w:pPr>
       <w:proofErr w:type="spellStart"/>
@@ -40312,6 +40589,7 @@
         </w:numPr>
       </w:pPr>
       <w:r>
+        <w:lastRenderedPageBreak/>
         <w:t>GL_COLOR_BUFFER_BIT</w:t>
       </w:r>
     </w:p>
@@ -40505,7 +40783,6 @@
       </w:pPr>
       <w:proofErr w:type="spellStart"/>
       <w:r>
-        <w:lastRenderedPageBreak/>
         <w:t>Create</w:t>
       </w:r>
       <w:proofErr w:type="spellEnd"/>
@@ -42015,6 +42292,7 @@
       <w:proofErr w:type="spellStart"/>
       <w:proofErr w:type="gramStart"/>
       <w:r>
+        <w:lastRenderedPageBreak/>
         <w:t>glCompileShader</w:t>
       </w:r>
       <w:proofErr w:type="spellEnd"/>
@@ -42495,7 +42773,7 @@
       </w:r>
       <w:proofErr w:type="spellEnd"/>
       <w:r>
-        <w:t>. (REFRESHES EVERY TIME U LINK/COMPILE. OLD COMPILED STUFF WONT STAY THERE LOL)</w:t>
+        <w:t>.</w:t>
       </w:r>
     </w:p>
     <w:p>
@@ -42508,6 +42786,87 @@
       </w:pPr>
       <w:proofErr w:type="spellStart"/>
       <w:r>
+        <w:t>Compiled</w:t>
+      </w:r>
+      <w:proofErr w:type="spellEnd"/>
+      <w:r>
+        <w:t xml:space="preserve"> </w:t>
+      </w:r>
+      <w:proofErr w:type="spellStart"/>
+      <w:r>
+        <w:t>source</w:t>
+      </w:r>
+      <w:proofErr w:type="spellEnd"/>
+      <w:r>
+        <w:t xml:space="preserve"> </w:t>
+      </w:r>
+      <w:proofErr w:type="spellStart"/>
+      <w:r>
+        <w:t>swaps</w:t>
+      </w:r>
+      <w:proofErr w:type="spellEnd"/>
+      <w:r>
+        <w:t xml:space="preserve"> </w:t>
+      </w:r>
+      <w:proofErr w:type="spellStart"/>
+      <w:r>
+        <w:t>with</w:t>
+      </w:r>
+      <w:proofErr w:type="spellEnd"/>
+      <w:r>
+        <w:t xml:space="preserve"> </w:t>
+      </w:r>
+      <w:proofErr w:type="spellStart"/>
+      <w:r>
+        <w:t>new</w:t>
+      </w:r>
+      <w:proofErr w:type="spellEnd"/>
+      <w:r>
+        <w:t xml:space="preserve"> </w:t>
+      </w:r>
+      <w:proofErr w:type="spellStart"/>
+      <w:r>
+        <w:t>source</w:t>
+      </w:r>
+      <w:proofErr w:type="spellEnd"/>
+      <w:r>
+        <w:t xml:space="preserve"> </w:t>
+      </w:r>
+      <w:proofErr w:type="spellStart"/>
+      <w:r>
+        <w:t>every</w:t>
+      </w:r>
+      <w:proofErr w:type="spellEnd"/>
+      <w:r>
+        <w:t xml:space="preserve"> time </w:t>
+      </w:r>
+      <w:proofErr w:type="spellStart"/>
+      <w:r>
+        <w:t>linked</w:t>
+      </w:r>
+      <w:proofErr w:type="spellEnd"/>
+      <w:r>
+        <w:t>/</w:t>
+      </w:r>
+      <w:proofErr w:type="spellStart"/>
+      <w:r>
+        <w:t>compiled</w:t>
+      </w:r>
+      <w:proofErr w:type="spellEnd"/>
+      <w:r>
+        <w:t>.</w:t>
+      </w:r>
+    </w:p>
+    <w:p>
+      <w:pPr>
+        <w:pStyle w:val="ListParagraph"/>
+        <w:numPr>
+          <w:ilvl w:val="1"/>
+          <w:numId w:val="37"/>
+        </w:numPr>
+      </w:pPr>
+      <w:proofErr w:type="spellStart"/>
+      <w:r>
         <w:t>So</w:t>
       </w:r>
       <w:proofErr w:type="spellEnd"/>
@@ -42714,6 +43073,23 @@
         <w:t>.</w:t>
       </w:r>
     </w:p>
+    <w:p/>
+    <w:p>
+      <w:pPr>
+        <w:pStyle w:val="ListParagraph"/>
+        <w:numPr>
+          <w:ilvl w:val="0"/>
+          <w:numId w:val="37"/>
+        </w:numPr>
+      </w:pPr>
+      <w:proofErr w:type="spellStart"/>
+      <w:proofErr w:type="gramStart"/>
+      <w:r>
+        <w:t>glGetUniformLocation</w:t>
+      </w:r>
+      <w:proofErr w:type="spellEnd"/>
+      <w:proofErr w:type="gramEnd"/>
+    </w:p>
     <w:p>
       <w:pPr>
         <w:pStyle w:val="ListParagraph"/>
@@ -42722,14 +43098,196 @@
           <w:numId w:val="37"/>
         </w:numPr>
       </w:pPr>
-      <w:r>
-        <w:t xml:space="preserve">I AM SHOCKED THAT THEY DIDNT USE SOME KIND OF NAME "GLBINDPROGRAM" </w:t>
-      </w:r>
-      <w:proofErr w:type="spellStart"/>
-      <w:r>
-        <w:t>omg</w:t>
-      </w:r>
-      <w:proofErr w:type="spellEnd"/>
+      <w:proofErr w:type="spellStart"/>
+      <w:r>
+        <w:t>Gets</w:t>
+      </w:r>
+      <w:proofErr w:type="spellEnd"/>
+      <w:r>
+        <w:t xml:space="preserve"> GLSL </w:t>
+      </w:r>
+      <w:proofErr w:type="spellStart"/>
+      <w:r>
+        <w:t>uniform</w:t>
+      </w:r>
+      <w:proofErr w:type="spellEnd"/>
+      <w:r>
+        <w:t xml:space="preserve"> </w:t>
+      </w:r>
+      <w:proofErr w:type="spellStart"/>
+      <w:r>
+        <w:t>variable</w:t>
+      </w:r>
+      <w:proofErr w:type="spellEnd"/>
+      <w:r>
+        <w:t xml:space="preserve"> </w:t>
+      </w:r>
+      <w:proofErr w:type="spellStart"/>
+      <w:r>
+        <w:t>layout</w:t>
+      </w:r>
+      <w:proofErr w:type="spellEnd"/>
+      <w:r>
+        <w:t xml:space="preserve"> </w:t>
+      </w:r>
+      <w:proofErr w:type="spellStart"/>
+      <w:r>
+        <w:t>location</w:t>
+      </w:r>
+      <w:proofErr w:type="spellEnd"/>
+      <w:r>
+        <w:t xml:space="preserve"> </w:t>
+      </w:r>
+      <w:proofErr w:type="spellStart"/>
+      <w:r>
+        <w:t>index</w:t>
+      </w:r>
+      <w:proofErr w:type="spellEnd"/>
+      <w:r>
+        <w:t xml:space="preserve"> </w:t>
+      </w:r>
+      <w:proofErr w:type="spellStart"/>
+      <w:r>
+        <w:t>by</w:t>
+      </w:r>
+      <w:proofErr w:type="spellEnd"/>
+      <w:r>
+        <w:t xml:space="preserve"> name </w:t>
+      </w:r>
+      <w:proofErr w:type="spellStart"/>
+      <w:r>
+        <w:t>from</w:t>
+      </w:r>
+      <w:proofErr w:type="spellEnd"/>
+      <w:r>
+        <w:t xml:space="preserve"> a </w:t>
+      </w:r>
+      <w:proofErr w:type="spellStart"/>
+      <w:r>
+        <w:t>linked</w:t>
+      </w:r>
+      <w:proofErr w:type="spellEnd"/>
+      <w:r>
+        <w:t xml:space="preserve"> </w:t>
+      </w:r>
+      <w:proofErr w:type="spellStart"/>
+      <w:r>
+        <w:t>Shader</w:t>
+      </w:r>
+      <w:proofErr w:type="spellEnd"/>
+      <w:r>
+        <w:t xml:space="preserve"> Program Object.</w:t>
+      </w:r>
+    </w:p>
+    <w:p/>
+    <w:p>
+      <w:pPr>
+        <w:pStyle w:val="ListParagraph"/>
+        <w:numPr>
+          <w:ilvl w:val="0"/>
+          <w:numId w:val="37"/>
+        </w:numPr>
+      </w:pPr>
+      <w:proofErr w:type="spellStart"/>
+      <w:proofErr w:type="gramStart"/>
+      <w:r>
+        <w:t>glGet</w:t>
+      </w:r>
+      <w:r>
+        <w:t>Attrib</w:t>
+      </w:r>
+      <w:r>
+        <w:t>Location</w:t>
+      </w:r>
+      <w:proofErr w:type="spellEnd"/>
+      <w:proofErr w:type="gramEnd"/>
+    </w:p>
+    <w:p>
+      <w:pPr>
+        <w:pStyle w:val="ListParagraph"/>
+        <w:numPr>
+          <w:ilvl w:val="1"/>
+          <w:numId w:val="37"/>
+        </w:numPr>
+      </w:pPr>
+      <w:proofErr w:type="spellStart"/>
+      <w:r>
+        <w:t>Gets</w:t>
+      </w:r>
+      <w:proofErr w:type="spellEnd"/>
+      <w:r>
+        <w:t xml:space="preserve"> GLSL </w:t>
+      </w:r>
+      <w:r>
+        <w:t>in</w:t>
+      </w:r>
+      <w:r>
+        <w:t xml:space="preserve"> </w:t>
+      </w:r>
+      <w:proofErr w:type="spellStart"/>
+      <w:r>
+        <w:t>variable</w:t>
+      </w:r>
+      <w:proofErr w:type="spellEnd"/>
+      <w:r>
+        <w:t xml:space="preserve"> </w:t>
+      </w:r>
+      <w:proofErr w:type="spellStart"/>
+      <w:r>
+        <w:t>layout</w:t>
+      </w:r>
+      <w:proofErr w:type="spellEnd"/>
+      <w:r>
+        <w:t xml:space="preserve"> </w:t>
+      </w:r>
+      <w:proofErr w:type="spellStart"/>
+      <w:r>
+        <w:t>location</w:t>
+      </w:r>
+      <w:proofErr w:type="spellEnd"/>
+      <w:r>
+        <w:t xml:space="preserve"> </w:t>
+      </w:r>
+      <w:proofErr w:type="spellStart"/>
+      <w:r>
+        <w:t>index</w:t>
+      </w:r>
+      <w:proofErr w:type="spellEnd"/>
+      <w:r>
+        <w:t xml:space="preserve"> </w:t>
+      </w:r>
+      <w:proofErr w:type="spellStart"/>
+      <w:r>
+        <w:t>by</w:t>
+      </w:r>
+      <w:proofErr w:type="spellEnd"/>
+      <w:r>
+        <w:t xml:space="preserve"> name </w:t>
+      </w:r>
+      <w:proofErr w:type="spellStart"/>
+      <w:r>
+        <w:t>from</w:t>
+      </w:r>
+      <w:proofErr w:type="spellEnd"/>
+      <w:r>
+        <w:t xml:space="preserve"> a </w:t>
+      </w:r>
+      <w:proofErr w:type="spellStart"/>
+      <w:r>
+        <w:t>linked</w:t>
+      </w:r>
+      <w:proofErr w:type="spellEnd"/>
+      <w:r>
+        <w:t xml:space="preserve"> </w:t>
+      </w:r>
+      <w:proofErr w:type="spellStart"/>
+      <w:r>
+        <w:t>Shader</w:t>
+      </w:r>
+      <w:proofErr w:type="spellEnd"/>
+      <w:r>
+        <w:t xml:space="preserve"> Program Object.</w:t>
+      </w:r>
     </w:p>
     <w:sectPr>
       <w:pgSz w:w="11906" w:h="16838"/>
@@ -49026,6 +49584,7 @@
     <w:rsid w:val="00222DCF"/>
     <w:rsid w:val="00317F1E"/>
     <w:rsid w:val="00331FDD"/>
+    <w:rsid w:val="003A0935"/>
     <w:rsid w:val="00433474"/>
     <w:rsid w:val="004737F2"/>
     <w:rsid w:val="004D2AD8"/>
@@ -49040,6 +49599,7 @@
     <w:rsid w:val="00826291"/>
     <w:rsid w:val="009D2723"/>
     <w:rsid w:val="00A5091E"/>
+    <w:rsid w:val="00A7217E"/>
     <w:rsid w:val="00B06BD3"/>
     <w:rsid w:val="00BC5DB4"/>
     <w:rsid w:val="00BD68F9"/>

</xml_diff>

<commit_message>
6 - Triangle Rotation
</commit_message>
<xml_diff>
--- a/Shared/opengl_full_tutorial.docx
+++ b/Shared/opengl_full_tutorial.docx
@@ -23742,6 +23742,417 @@
         <w:t>.</w:t>
       </w:r>
     </w:p>
+    <w:p>
+      <w:pPr>
+        <w:rPr>
+          <w:b/>
+          <w:bCs/>
+        </w:rPr>
+      </w:pPr>
+    </w:p>
+    <w:p>
+      <w:pPr>
+        <w:pStyle w:val="ListParagraph"/>
+        <w:numPr>
+          <w:ilvl w:val="0"/>
+          <w:numId w:val="48"/>
+        </w:numPr>
+        <w:rPr>
+          <w:b/>
+          <w:bCs/>
+        </w:rPr>
+      </w:pPr>
+      <w:r>
+        <w:rPr>
+          <w:b/>
+          <w:bCs/>
+        </w:rPr>
+        <w:t xml:space="preserve">How </w:t>
+      </w:r>
+      <w:proofErr w:type="spellStart"/>
+      <w:r>
+        <w:rPr>
+          <w:b/>
+          <w:bCs/>
+        </w:rPr>
+        <w:t>to</w:t>
+      </w:r>
+      <w:proofErr w:type="spellEnd"/>
+      <w:r>
+        <w:rPr>
+          <w:b/>
+          <w:bCs/>
+        </w:rPr>
+        <w:t xml:space="preserve"> </w:t>
+      </w:r>
+      <w:proofErr w:type="spellStart"/>
+      <w:r>
+        <w:rPr>
+          <w:b/>
+          <w:bCs/>
+        </w:rPr>
+        <w:t>rotate</w:t>
+      </w:r>
+      <w:proofErr w:type="spellEnd"/>
+      <w:r>
+        <w:rPr>
+          <w:b/>
+          <w:bCs/>
+        </w:rPr>
+        <w:t xml:space="preserve"> </w:t>
+      </w:r>
+      <w:proofErr w:type="spellStart"/>
+      <w:r>
+        <w:rPr>
+          <w:b/>
+          <w:bCs/>
+        </w:rPr>
+        <w:t>around</w:t>
+      </w:r>
+      <w:proofErr w:type="spellEnd"/>
+      <w:r>
+        <w:rPr>
+          <w:b/>
+          <w:bCs/>
+        </w:rPr>
+        <w:t xml:space="preserve"> a </w:t>
+      </w:r>
+      <w:proofErr w:type="spellStart"/>
+      <w:r>
+        <w:rPr>
+          <w:b/>
+          <w:bCs/>
+        </w:rPr>
+        <w:t>specific</w:t>
+      </w:r>
+      <w:proofErr w:type="spellEnd"/>
+      <w:r>
+        <w:rPr>
+          <w:b/>
+          <w:bCs/>
+        </w:rPr>
+        <w:t xml:space="preserve"> </w:t>
+      </w:r>
+      <w:proofErr w:type="spellStart"/>
+      <w:r>
+        <w:rPr>
+          <w:b/>
+          <w:bCs/>
+        </w:rPr>
+        <w:t>position</w:t>
+      </w:r>
+      <w:proofErr w:type="spellEnd"/>
+      <w:r>
+        <w:rPr>
+          <w:b/>
+          <w:bCs/>
+        </w:rPr>
+        <w:t>?</w:t>
+      </w:r>
+    </w:p>
+    <w:p>
+      <w:pPr>
+        <w:pStyle w:val="ListParagraph"/>
+        <w:numPr>
+          <w:ilvl w:val="1"/>
+          <w:numId w:val="48"/>
+        </w:numPr>
+      </w:pPr>
+      <w:proofErr w:type="spellStart"/>
+      <w:r>
+        <w:t>Rotations</w:t>
+      </w:r>
+      <w:proofErr w:type="spellEnd"/>
+      <w:r>
+        <w:t xml:space="preserve"> </w:t>
+      </w:r>
+      <w:proofErr w:type="spellStart"/>
+      <w:r>
+        <w:t>cant</w:t>
+      </w:r>
+      <w:proofErr w:type="spellEnd"/>
+      <w:r>
+        <w:t xml:space="preserve"> </w:t>
+      </w:r>
+      <w:proofErr w:type="spellStart"/>
+      <w:r>
+        <w:t>hold</w:t>
+      </w:r>
+      <w:proofErr w:type="spellEnd"/>
+      <w:r>
+        <w:t xml:space="preserve"> </w:t>
+      </w:r>
+      <w:proofErr w:type="spellStart"/>
+      <w:r>
+        <w:t>such</w:t>
+      </w:r>
+      <w:proofErr w:type="spellEnd"/>
+      <w:r>
+        <w:t xml:space="preserve"> </w:t>
+      </w:r>
+      <w:proofErr w:type="spellStart"/>
+      <w:r>
+        <w:t>position</w:t>
+      </w:r>
+      <w:proofErr w:type="spellEnd"/>
+      <w:r>
+        <w:t xml:space="preserve"> </w:t>
+      </w:r>
+      <w:proofErr w:type="spellStart"/>
+      <w:r>
+        <w:t>information</w:t>
+      </w:r>
+      <w:proofErr w:type="spellEnd"/>
+      <w:r>
+        <w:t>.</w:t>
+      </w:r>
+    </w:p>
+    <w:p>
+      <w:pPr>
+        <w:pStyle w:val="ListParagraph"/>
+        <w:numPr>
+          <w:ilvl w:val="1"/>
+          <w:numId w:val="48"/>
+        </w:numPr>
+      </w:pPr>
+      <w:proofErr w:type="spellStart"/>
+      <w:r>
+        <w:t>So</w:t>
+      </w:r>
+      <w:proofErr w:type="spellEnd"/>
+      <w:r>
+        <w:t xml:space="preserve"> </w:t>
+      </w:r>
+      <w:proofErr w:type="spellStart"/>
+      <w:r>
+        <w:t>you</w:t>
+      </w:r>
+      <w:proofErr w:type="spellEnd"/>
+      <w:r>
+        <w:t xml:space="preserve"> </w:t>
+      </w:r>
+      <w:proofErr w:type="spellStart"/>
+      <w:r>
+        <w:t>will</w:t>
+      </w:r>
+      <w:proofErr w:type="spellEnd"/>
+      <w:r>
+        <w:t xml:space="preserve"> do </w:t>
+      </w:r>
+      <w:proofErr w:type="spellStart"/>
+      <w:r>
+        <w:t>that</w:t>
+      </w:r>
+      <w:proofErr w:type="spellEnd"/>
+      <w:r>
+        <w:t xml:space="preserve"> </w:t>
+      </w:r>
+      <w:proofErr w:type="spellStart"/>
+      <w:r>
+        <w:t>using</w:t>
+      </w:r>
+      <w:proofErr w:type="spellEnd"/>
+      <w:r>
+        <w:t xml:space="preserve"> </w:t>
+      </w:r>
+      <w:r>
+        <w:t>a</w:t>
+      </w:r>
+      <w:r>
+        <w:t xml:space="preserve"> </w:t>
+      </w:r>
+      <w:proofErr w:type="spellStart"/>
+      <w:r>
+        <w:t>position</w:t>
+      </w:r>
+      <w:proofErr w:type="spellEnd"/>
+      <w:r>
+        <w:t xml:space="preserve"> </w:t>
+      </w:r>
+      <w:proofErr w:type="spellStart"/>
+      <w:r>
+        <w:t>movement</w:t>
+      </w:r>
+      <w:proofErr w:type="spellEnd"/>
+      <w:r>
+        <w:t xml:space="preserve"> </w:t>
+      </w:r>
+      <w:r>
+        <w:t>(</w:t>
+      </w:r>
+      <w:proofErr w:type="spellStart"/>
+      <w:r>
+        <w:t>translation</w:t>
+      </w:r>
+      <w:proofErr w:type="spellEnd"/>
+      <w:r>
+        <w:t xml:space="preserve">) </w:t>
+      </w:r>
+      <w:proofErr w:type="spellStart"/>
+      <w:r>
+        <w:t>trick</w:t>
+      </w:r>
+      <w:proofErr w:type="spellEnd"/>
+      <w:r>
+        <w:t>.</w:t>
+      </w:r>
+    </w:p>
+    <w:p>
+      <w:pPr>
+        <w:pStyle w:val="ListParagraph"/>
+        <w:numPr>
+          <w:ilvl w:val="2"/>
+          <w:numId w:val="48"/>
+        </w:numPr>
+      </w:pPr>
+      <w:proofErr w:type="spellStart"/>
+      <w:r>
+        <w:t>Move</w:t>
+      </w:r>
+      <w:proofErr w:type="spellEnd"/>
+      <w:r>
+        <w:t xml:space="preserve"> </w:t>
+      </w:r>
+      <w:r>
+        <w:t xml:space="preserve">pivot </w:t>
+      </w:r>
+      <w:proofErr w:type="spellStart"/>
+      <w:r>
+        <w:t>to</w:t>
+      </w:r>
+      <w:proofErr w:type="spellEnd"/>
+      <w:r>
+        <w:t xml:space="preserve"> </w:t>
+      </w:r>
+      <w:proofErr w:type="spellStart"/>
+      <w:r>
+        <w:t>the</w:t>
+      </w:r>
+      <w:proofErr w:type="spellEnd"/>
+      <w:r>
+        <w:t xml:space="preserve"> </w:t>
+      </w:r>
+      <w:proofErr w:type="spellStart"/>
+      <w:r>
+        <w:t>origin</w:t>
+      </w:r>
+      <w:proofErr w:type="spellEnd"/>
+      <w:r>
+        <w:t xml:space="preserve"> (</w:t>
+      </w:r>
+      <w:proofErr w:type="spellStart"/>
+      <w:r>
+        <w:t>inverse</w:t>
+      </w:r>
+      <w:r>
+        <w:t>d</w:t>
+      </w:r>
+      <w:proofErr w:type="spellEnd"/>
+      <w:r>
+        <w:t xml:space="preserve"> </w:t>
+      </w:r>
+      <w:proofErr w:type="spellStart"/>
+      <w:r>
+        <w:t>translation</w:t>
+      </w:r>
+      <w:proofErr w:type="spellEnd"/>
+      <w:r>
+        <w:t>).</w:t>
+      </w:r>
+    </w:p>
+    <w:p>
+      <w:pPr>
+        <w:pStyle w:val="ListParagraph"/>
+        <w:numPr>
+          <w:ilvl w:val="2"/>
+          <w:numId w:val="48"/>
+        </w:numPr>
+      </w:pPr>
+      <w:proofErr w:type="spellStart"/>
+      <w:r>
+        <w:t>A</w:t>
+      </w:r>
+      <w:r>
+        <w:t>pply</w:t>
+      </w:r>
+      <w:proofErr w:type="spellEnd"/>
+      <w:r>
+        <w:t xml:space="preserve"> </w:t>
+      </w:r>
+      <w:proofErr w:type="spellStart"/>
+      <w:r>
+        <w:t>the</w:t>
+      </w:r>
+      <w:proofErr w:type="spellEnd"/>
+      <w:r>
+        <w:t xml:space="preserve"> </w:t>
+      </w:r>
+      <w:proofErr w:type="spellStart"/>
+      <w:r>
+        <w:t>rotation</w:t>
+      </w:r>
+      <w:proofErr w:type="spellEnd"/>
+      <w:r>
+        <w:t>.</w:t>
+      </w:r>
+    </w:p>
+    <w:p>
+      <w:pPr>
+        <w:pStyle w:val="ListParagraph"/>
+        <w:numPr>
+          <w:ilvl w:val="2"/>
+          <w:numId w:val="48"/>
+        </w:numPr>
+      </w:pPr>
+      <w:proofErr w:type="spellStart"/>
+      <w:r>
+        <w:t>Move</w:t>
+      </w:r>
+      <w:proofErr w:type="spellEnd"/>
+      <w:r>
+        <w:t xml:space="preserve"> </w:t>
+      </w:r>
+      <w:proofErr w:type="spellStart"/>
+      <w:r>
+        <w:t>the</w:t>
+      </w:r>
+      <w:proofErr w:type="spellEnd"/>
+      <w:r>
+        <w:t xml:space="preserve"> pivot </w:t>
+      </w:r>
+      <w:proofErr w:type="spellStart"/>
+      <w:r>
+        <w:t>to</w:t>
+      </w:r>
+      <w:proofErr w:type="spellEnd"/>
+      <w:r>
+        <w:t xml:space="preserve"> </w:t>
+      </w:r>
+      <w:proofErr w:type="spellStart"/>
+      <w:r>
+        <w:t>its</w:t>
+      </w:r>
+      <w:proofErr w:type="spellEnd"/>
+      <w:r>
+        <w:t xml:space="preserve"> </w:t>
+      </w:r>
+      <w:proofErr w:type="spellStart"/>
+      <w:r>
+        <w:t>place</w:t>
+      </w:r>
+      <w:proofErr w:type="spellEnd"/>
+      <w:r>
+        <w:t xml:space="preserve"> (</w:t>
+      </w:r>
+      <w:proofErr w:type="spellStart"/>
+      <w:r>
+        <w:t>translation</w:t>
+      </w:r>
+      <w:proofErr w:type="spellEnd"/>
+      <w:r>
+        <w:t>).</w:t>
+      </w:r>
+    </w:p>
     <w:p/>
     <w:p>
       <w:pPr>
@@ -24190,7 +24601,6 @@
           <w:b/>
           <w:bCs/>
         </w:rPr>
-        <w:lastRenderedPageBreak/>
         <w:t xml:space="preserve">Model </w:t>
       </w:r>
       <w:proofErr w:type="spellStart"/>
@@ -24353,7 +24763,7 @@
       </w:r>
       <w:proofErr w:type="spellStart"/>
       <w:r>
-        <w:t>Quaternion</w:t>
+        <w:t>Rotation</w:t>
       </w:r>
       <w:proofErr w:type="spellEnd"/>
       <w:r>
@@ -26088,6 +26498,7 @@
           <w:b/>
           <w:bCs/>
         </w:rPr>
+        <w:lastRenderedPageBreak/>
         <w:t>Homogeneous</w:t>
       </w:r>
       <w:proofErr w:type="spellEnd"/>
@@ -26208,7 +26619,6 @@
           <w:b/>
           <w:bCs/>
         </w:rPr>
-        <w:lastRenderedPageBreak/>
         <w:t>View</w:t>
       </w:r>
       <w:proofErr w:type="spellEnd"/>
@@ -27833,6 +28243,7 @@
       </w:pPr>
       <w:proofErr w:type="spellStart"/>
       <w:r>
+        <w:lastRenderedPageBreak/>
         <w:t>Represented</w:t>
       </w:r>
       <w:proofErr w:type="spellEnd"/>
@@ -28201,7 +28612,6 @@
       </w:pPr>
       <w:proofErr w:type="spellStart"/>
       <w:r>
-        <w:lastRenderedPageBreak/>
         <w:t>Perspective</w:t>
       </w:r>
       <w:proofErr w:type="spellEnd"/>
@@ -29645,6 +30055,7 @@
         </w:numPr>
       </w:pPr>
       <w:r>
+        <w:lastRenderedPageBreak/>
         <w:t xml:space="preserve">But </w:t>
       </w:r>
       <w:proofErr w:type="spellStart"/>
@@ -29687,7 +30098,6 @@
       </w:pPr>
       <w:proofErr w:type="spellStart"/>
       <w:r>
-        <w:lastRenderedPageBreak/>
         <w:t>Primitive</w:t>
       </w:r>
       <w:proofErr w:type="spellEnd"/>
@@ -32439,6 +32849,7 @@
       </w:pPr>
       <w:proofErr w:type="spellStart"/>
       <w:r>
+        <w:lastRenderedPageBreak/>
         <w:t>Written</w:t>
       </w:r>
       <w:proofErr w:type="spellEnd"/>
@@ -32620,7 +33031,6 @@
         </w:rPr>
       </w:pPr>
       <w:r>
-        <w:lastRenderedPageBreak/>
         <w:t xml:space="preserve">I </w:t>
       </w:r>
       <w:proofErr w:type="spellStart"/>
@@ -33979,6 +34389,7 @@
         </w:numPr>
       </w:pPr>
       <w:r>
+        <w:lastRenderedPageBreak/>
         <w:t>__LINE__</w:t>
       </w:r>
     </w:p>
@@ -34036,7 +34447,6 @@
         </w:numPr>
       </w:pPr>
       <w:r>
-        <w:lastRenderedPageBreak/>
         <w:t>__VERSION__</w:t>
       </w:r>
     </w:p>
@@ -35244,6 +35654,7 @@
         </w:rPr>
       </w:pPr>
       <w:r>
+        <w:lastRenderedPageBreak/>
         <w:t>(</w:t>
       </w:r>
       <w:proofErr w:type="spellStart"/>
@@ -35400,7 +35811,6 @@
         </w:rPr>
       </w:pPr>
       <w:r>
-        <w:lastRenderedPageBreak/>
         <w:t xml:space="preserve">On self </w:t>
       </w:r>
       <w:proofErr w:type="spellStart"/>
@@ -36438,6 +36848,7 @@
       </w:pPr>
       <w:proofErr w:type="spellStart"/>
       <w:r>
+        <w:lastRenderedPageBreak/>
         <w:t>Constructor</w:t>
       </w:r>
       <w:proofErr w:type="spellEnd"/>
@@ -36662,7 +37073,6 @@
         <w:rPr>
           <w:noProof/>
         </w:rPr>
-        <w:lastRenderedPageBreak/>
         <mc:AlternateContent>
           <mc:Choice Requires="wps">
             <w:drawing>
@@ -38661,6 +39071,7 @@
         </w:numPr>
       </w:pPr>
       <w:r>
+        <w:lastRenderedPageBreak/>
         <w:t xml:space="preserve">Can </w:t>
       </w:r>
       <w:proofErr w:type="spellStart"/>
@@ -38763,7 +39174,6 @@
       </w:pPr>
       <w:proofErr w:type="spellStart"/>
       <w:r>
-        <w:lastRenderedPageBreak/>
         <w:t>Identifier</w:t>
       </w:r>
       <w:proofErr w:type="spellEnd"/>
@@ -40059,6 +40469,7 @@
       <w:proofErr w:type="spellStart"/>
       <w:proofErr w:type="gramStart"/>
       <w:r>
+        <w:lastRenderedPageBreak/>
         <w:t>index</w:t>
       </w:r>
       <w:proofErr w:type="spellEnd"/>
@@ -40151,7 +40562,6 @@
       </w:pPr>
       <w:proofErr w:type="spellStart"/>
       <w:r>
-        <w:lastRenderedPageBreak/>
         <w:t>If</w:t>
       </w:r>
       <w:proofErr w:type="spellEnd"/>
@@ -41704,6 +42114,7 @@
           <w:b/>
           <w:bCs/>
         </w:rPr>
+        <w:lastRenderedPageBreak/>
         <w:t>Predefined</w:t>
       </w:r>
       <w:proofErr w:type="spellEnd"/>
@@ -43347,6 +43758,7 @@
         <w:br/>
       </w:r>
       <w:r>
+        <w:lastRenderedPageBreak/>
         <w:t xml:space="preserve">1 </w:t>
       </w:r>
       <w:proofErr w:type="spellStart"/>
@@ -43596,7 +44008,6 @@
       </w:pPr>
       <w:proofErr w:type="spellStart"/>
       <w:r>
-        <w:lastRenderedPageBreak/>
         <w:t>To</w:t>
       </w:r>
       <w:proofErr w:type="spellEnd"/>
@@ -47248,6 +47659,7 @@
         </w:numPr>
       </w:pPr>
       <w:r>
+        <w:lastRenderedPageBreak/>
         <w:t>Set</w:t>
       </w:r>
       <w:r>
@@ -48778,6 +49190,7 @@
       </w:pPr>
       <w:proofErr w:type="spellStart"/>
       <w:r>
+        <w:lastRenderedPageBreak/>
         <w:t>T</w:t>
       </w:r>
       <w:r>
@@ -50491,6 +50904,7 @@
       </w:pPr>
       <w:proofErr w:type="spellStart"/>
       <w:r>
+        <w:lastRenderedPageBreak/>
         <w:t>You</w:t>
       </w:r>
       <w:proofErr w:type="spellEnd"/>
@@ -50677,7 +51091,6 @@
       </w:pPr>
       <w:proofErr w:type="spellStart"/>
       <w:r>
-        <w:lastRenderedPageBreak/>
         <w:t>Input</w:t>
       </w:r>
       <w:proofErr w:type="spellEnd"/>
@@ -52158,6 +52571,7 @@
       </w:pPr>
       <w:proofErr w:type="spellStart"/>
       <w:r>
+        <w:lastRenderedPageBreak/>
         <w:t>Convert</w:t>
       </w:r>
       <w:proofErr w:type="spellEnd"/>
@@ -52302,7 +52716,6 @@
           <w:b/>
           <w:bCs/>
         </w:rPr>
-        <w:lastRenderedPageBreak/>
         <w:t>Rasterizer</w:t>
       </w:r>
       <w:proofErr w:type="spellEnd"/>
@@ -53799,6 +54212,7 @@
       </w:pPr>
       <w:proofErr w:type="spellStart"/>
       <w:r>
+        <w:lastRenderedPageBreak/>
         <w:t>Blending</w:t>
       </w:r>
       <w:proofErr w:type="spellEnd"/>
@@ -54112,7 +54526,6 @@
       </w:pPr>
       <w:proofErr w:type="spellStart"/>
       <w:r>
-        <w:lastRenderedPageBreak/>
         <w:t>Face</w:t>
       </w:r>
       <w:proofErr w:type="spellEnd"/>
@@ -55493,6 +55906,7 @@
       </w:pPr>
       <w:proofErr w:type="spellStart"/>
       <w:r>
+        <w:lastRenderedPageBreak/>
         <w:t>C</w:t>
       </w:r>
       <w:r>
@@ -56724,6 +57138,7 @@
           <w:b/>
           <w:bCs/>
         </w:rPr>
+        <w:lastRenderedPageBreak/>
         <w:t>Why</w:t>
       </w:r>
       <w:proofErr w:type="spellEnd"/>
@@ -56936,7 +57351,6 @@
       </w:pPr>
       <w:proofErr w:type="spellStart"/>
       <w:r>
-        <w:lastRenderedPageBreak/>
         <w:t>Estimated</w:t>
       </w:r>
       <w:proofErr w:type="spellEnd"/>
@@ -58432,6 +58846,7 @@
       </w:pPr>
       <w:proofErr w:type="spellStart"/>
       <w:r>
+        <w:lastRenderedPageBreak/>
         <w:t>Movement</w:t>
       </w:r>
       <w:proofErr w:type="spellEnd"/>
@@ -58531,7 +58946,6 @@
       </w:pPr>
       <w:proofErr w:type="spellStart"/>
       <w:r>
-        <w:lastRenderedPageBreak/>
         <w:t>Rotation</w:t>
       </w:r>
       <w:proofErr w:type="spellEnd"/>
@@ -59131,6 +59545,7 @@
       <w:proofErr w:type="spellStart"/>
       <w:proofErr w:type="gramStart"/>
       <w:r>
+        <w:lastRenderedPageBreak/>
         <w:t>glGenVertexArrays</w:t>
       </w:r>
       <w:proofErr w:type="spellEnd"/>
@@ -60133,6 +60548,7 @@
       <w:proofErr w:type="spellStart"/>
       <w:proofErr w:type="gramStart"/>
       <w:r>
+        <w:lastRenderedPageBreak/>
         <w:t>glCullFace</w:t>
       </w:r>
       <w:proofErr w:type="spellEnd"/>
@@ -60247,7 +60663,6 @@
       </w:pPr>
       <w:proofErr w:type="spellStart"/>
       <w:r>
-        <w:lastRenderedPageBreak/>
         <w:t>Creates</w:t>
       </w:r>
       <w:proofErr w:type="spellEnd"/>
@@ -61178,6 +61593,7 @@
       <w:proofErr w:type="spellStart"/>
       <w:proofErr w:type="gramStart"/>
       <w:r>
+        <w:lastRenderedPageBreak/>
         <w:t>glGetUniformLocation</w:t>
       </w:r>
       <w:proofErr w:type="spellEnd"/>
@@ -61305,7 +61721,6 @@
       </w:pPr>
       <w:proofErr w:type="spellStart"/>
       <w:r>
-        <w:lastRenderedPageBreak/>
         <w:t>Gets</w:t>
       </w:r>
       <w:proofErr w:type="spellEnd"/>
@@ -68563,6 +68978,7 @@
     <w:rsid w:val="003A0935"/>
     <w:rsid w:val="003B611F"/>
     <w:rsid w:val="003F411E"/>
+    <w:rsid w:val="0041662E"/>
     <w:rsid w:val="00433474"/>
     <w:rsid w:val="004737F2"/>
     <w:rsid w:val="004D2AD8"/>
@@ -68592,6 +69008,7 @@
     <w:rsid w:val="00993649"/>
     <w:rsid w:val="009D2723"/>
     <w:rsid w:val="009E4688"/>
+    <w:rsid w:val="009E4DE2"/>
     <w:rsid w:val="009F457D"/>
     <w:rsid w:val="00A5091E"/>
     <w:rsid w:val="00A7217E"/>

</xml_diff>